<commit_message>
Alteracao no arquivo 13
</commit_message>
<xml_diff>
--- a/13. Lista de Características  (Prioridade X Esforço X Risco X Baseline).docx
+++ b/13. Lista de Características  (Prioridade X Esforço X Risco X Baseline).docx
@@ -2605,7 +2605,10 @@
               <w:jc w:val="center"/>
             </w:pPr>
             <w:r>
-              <w:t>13</w:t>
+              <w:t>1</w:t>
+            </w:r>
+            <w:r>
+              <w:t>3</w:t>
             </w:r>
           </w:p>
         </w:tc>
@@ -2630,59 +2633,33 @@
               <w:widowControl w:val="0"/>
             </w:pPr>
             <w:r>
-              <w:t>Cadastro de diária no hotel</w:t>
-            </w:r>
-          </w:p>
-        </w:tc>
-        <w:tc>
-          <w:tcPr>
-            <w:tcW w:w="615" w:type="dxa"/>
-            <w:tcBorders>
-              <w:top w:val="single" w:sz="4" w:space="0" w:color="FF9900"/>
-              <w:left w:val="single" w:sz="4" w:space="0" w:color="FF9900"/>
-              <w:bottom w:val="single" w:sz="4" w:space="0" w:color="FF9900"/>
-              <w:right w:val="single" w:sz="4" w:space="0" w:color="FF9900"/>
-            </w:tcBorders>
-            <w:tcMar>
-              <w:top w:w="100" w:type="dxa"/>
-              <w:left w:w="100" w:type="dxa"/>
-              <w:bottom w:w="100" w:type="dxa"/>
-              <w:right w:w="100" w:type="dxa"/>
-            </w:tcMar>
-          </w:tcPr>
-          <w:p>
-            <w:pPr>
-              <w:widowControl w:val="0"/>
-              <w:jc w:val="center"/>
-            </w:pPr>
-            <w:r>
-              <w:t>I</w:t>
-            </w:r>
-          </w:p>
-        </w:tc>
-        <w:tc>
-          <w:tcPr>
-            <w:tcW w:w="615" w:type="dxa"/>
-            <w:tcBorders>
-              <w:top w:val="single" w:sz="4" w:space="0" w:color="FF9900"/>
-              <w:left w:val="single" w:sz="4" w:space="0" w:color="FF9900"/>
-              <w:bottom w:val="single" w:sz="4" w:space="0" w:color="FF9900"/>
-              <w:right w:val="single" w:sz="4" w:space="0" w:color="FF9900"/>
-            </w:tcBorders>
-            <w:tcMar>
-              <w:top w:w="100" w:type="dxa"/>
-              <w:left w:w="100" w:type="dxa"/>
-              <w:bottom w:w="100" w:type="dxa"/>
-              <w:right w:w="100" w:type="dxa"/>
-            </w:tcMar>
-          </w:tcPr>
-          <w:p>
-            <w:pPr>
-              <w:widowControl w:val="0"/>
-              <w:jc w:val="center"/>
-            </w:pPr>
-            <w:r>
-              <w:t>A</w:t>
+              <w:t>Pacotes de banho</w:t>
+            </w:r>
+          </w:p>
+        </w:tc>
+        <w:tc>
+          <w:tcPr>
+            <w:tcW w:w="615" w:type="dxa"/>
+            <w:tcBorders>
+              <w:top w:val="single" w:sz="4" w:space="0" w:color="FF9900"/>
+              <w:left w:val="single" w:sz="4" w:space="0" w:color="FF9900"/>
+              <w:bottom w:val="single" w:sz="4" w:space="0" w:color="FF9900"/>
+              <w:right w:val="single" w:sz="4" w:space="0" w:color="FF9900"/>
+            </w:tcBorders>
+            <w:tcMar>
+              <w:top w:w="100" w:type="dxa"/>
+              <w:left w:w="100" w:type="dxa"/>
+              <w:bottom w:w="100" w:type="dxa"/>
+              <w:right w:w="100" w:type="dxa"/>
+            </w:tcMar>
+          </w:tcPr>
+          <w:p>
+            <w:pPr>
+              <w:widowControl w:val="0"/>
+              <w:jc w:val="center"/>
+            </w:pPr>
+            <w:r>
+              <w:t>C</w:t>
             </w:r>
           </w:p>
         </w:tc>
@@ -2709,6 +2686,32 @@
             </w:pPr>
             <w:r>
               <w:t>M</w:t>
+            </w:r>
+          </w:p>
+        </w:tc>
+        <w:tc>
+          <w:tcPr>
+            <w:tcW w:w="615" w:type="dxa"/>
+            <w:tcBorders>
+              <w:top w:val="single" w:sz="4" w:space="0" w:color="FF9900"/>
+              <w:left w:val="single" w:sz="4" w:space="0" w:color="FF9900"/>
+              <w:bottom w:val="single" w:sz="4" w:space="0" w:color="FF9900"/>
+              <w:right w:val="single" w:sz="4" w:space="0" w:color="FF9900"/>
+            </w:tcBorders>
+            <w:tcMar>
+              <w:top w:w="100" w:type="dxa"/>
+              <w:left w:w="100" w:type="dxa"/>
+              <w:bottom w:w="100" w:type="dxa"/>
+              <w:right w:w="100" w:type="dxa"/>
+            </w:tcMar>
+          </w:tcPr>
+          <w:p>
+            <w:pPr>
+              <w:widowControl w:val="0"/>
+              <w:jc w:val="center"/>
+            </w:pPr>
+            <w:r>
+              <w:t>B</w:t>
             </w:r>
           </w:p>
         </w:tc>
@@ -2766,7 +2769,10 @@
               <w:jc w:val="center"/>
             </w:pPr>
             <w:r>
-              <w:t>14</w:t>
+              <w:t>1</w:t>
+            </w:r>
+            <w:r>
+              <w:t>4</w:t>
             </w:r>
           </w:p>
         </w:tc>
@@ -2791,7 +2797,7 @@
               <w:widowControl w:val="0"/>
             </w:pPr>
             <w:r>
-              <w:t>Pacotes de banho</w:t>
+              <w:t>Fechamento de comissão</w:t>
             </w:r>
           </w:p>
         </w:tc>
@@ -2869,7 +2875,7 @@
               <w:jc w:val="center"/>
             </w:pPr>
             <w:r>
-              <w:t>B</w:t>
+              <w:t xml:space="preserve">A </w:t>
             </w:r>
           </w:p>
         </w:tc>
@@ -2927,7 +2933,10 @@
               <w:jc w:val="center"/>
             </w:pPr>
             <w:r>
-              <w:t>15</w:t>
+              <w:t>1</w:t>
+            </w:r>
+            <w:r>
+              <w:t>5</w:t>
             </w:r>
           </w:p>
         </w:tc>
@@ -2952,33 +2961,59 @@
               <w:widowControl w:val="0"/>
             </w:pPr>
             <w:r>
-              <w:t>Fechamento de comissão</w:t>
-            </w:r>
-          </w:p>
-        </w:tc>
-        <w:tc>
-          <w:tcPr>
-            <w:tcW w:w="615" w:type="dxa"/>
-            <w:tcBorders>
-              <w:top w:val="single" w:sz="4" w:space="0" w:color="FF9900"/>
-              <w:left w:val="single" w:sz="4" w:space="0" w:color="FF9900"/>
-              <w:bottom w:val="single" w:sz="4" w:space="0" w:color="FF9900"/>
-              <w:right w:val="single" w:sz="4" w:space="0" w:color="FF9900"/>
-            </w:tcBorders>
-            <w:tcMar>
-              <w:top w:w="100" w:type="dxa"/>
-              <w:left w:w="100" w:type="dxa"/>
-              <w:bottom w:w="100" w:type="dxa"/>
-              <w:right w:w="100" w:type="dxa"/>
-            </w:tcMar>
-          </w:tcPr>
-          <w:p>
-            <w:pPr>
-              <w:widowControl w:val="0"/>
-              <w:jc w:val="center"/>
-            </w:pPr>
-            <w:r>
-              <w:t>C</w:t>
+              <w:t>Cadastro de diária no hotel</w:t>
+            </w:r>
+          </w:p>
+        </w:tc>
+        <w:tc>
+          <w:tcPr>
+            <w:tcW w:w="615" w:type="dxa"/>
+            <w:tcBorders>
+              <w:top w:val="single" w:sz="4" w:space="0" w:color="FF9900"/>
+              <w:left w:val="single" w:sz="4" w:space="0" w:color="FF9900"/>
+              <w:bottom w:val="single" w:sz="4" w:space="0" w:color="FF9900"/>
+              <w:right w:val="single" w:sz="4" w:space="0" w:color="FF9900"/>
+            </w:tcBorders>
+            <w:tcMar>
+              <w:top w:w="100" w:type="dxa"/>
+              <w:left w:w="100" w:type="dxa"/>
+              <w:bottom w:w="100" w:type="dxa"/>
+              <w:right w:w="100" w:type="dxa"/>
+            </w:tcMar>
+          </w:tcPr>
+          <w:p>
+            <w:pPr>
+              <w:widowControl w:val="0"/>
+              <w:jc w:val="center"/>
+            </w:pPr>
+            <w:r>
+              <w:t>I</w:t>
+            </w:r>
+          </w:p>
+        </w:tc>
+        <w:tc>
+          <w:tcPr>
+            <w:tcW w:w="615" w:type="dxa"/>
+            <w:tcBorders>
+              <w:top w:val="single" w:sz="4" w:space="0" w:color="FF9900"/>
+              <w:left w:val="single" w:sz="4" w:space="0" w:color="FF9900"/>
+              <w:bottom w:val="single" w:sz="4" w:space="0" w:color="FF9900"/>
+              <w:right w:val="single" w:sz="4" w:space="0" w:color="FF9900"/>
+            </w:tcBorders>
+            <w:tcMar>
+              <w:top w:w="100" w:type="dxa"/>
+              <w:left w:w="100" w:type="dxa"/>
+              <w:bottom w:w="100" w:type="dxa"/>
+              <w:right w:w="100" w:type="dxa"/>
+            </w:tcMar>
+          </w:tcPr>
+          <w:p>
+            <w:pPr>
+              <w:widowControl w:val="0"/>
+              <w:jc w:val="center"/>
+            </w:pPr>
+            <w:r>
+              <w:t>A</w:t>
             </w:r>
           </w:p>
         </w:tc>
@@ -3005,32 +3040,6 @@
             </w:pPr>
             <w:r>
               <w:t>M</w:t>
-            </w:r>
-          </w:p>
-        </w:tc>
-        <w:tc>
-          <w:tcPr>
-            <w:tcW w:w="615" w:type="dxa"/>
-            <w:tcBorders>
-              <w:top w:val="single" w:sz="4" w:space="0" w:color="FF9900"/>
-              <w:left w:val="single" w:sz="4" w:space="0" w:color="FF9900"/>
-              <w:bottom w:val="single" w:sz="4" w:space="0" w:color="FF9900"/>
-              <w:right w:val="single" w:sz="4" w:space="0" w:color="FF9900"/>
-            </w:tcBorders>
-            <w:tcMar>
-              <w:top w:w="100" w:type="dxa"/>
-              <w:left w:w="100" w:type="dxa"/>
-              <w:bottom w:w="100" w:type="dxa"/>
-              <w:right w:w="100" w:type="dxa"/>
-            </w:tcMar>
-          </w:tcPr>
-          <w:p>
-            <w:pPr>
-              <w:widowControl w:val="0"/>
-              <w:jc w:val="center"/>
-            </w:pPr>
-            <w:r>
-              <w:t xml:space="preserve">A </w:t>
             </w:r>
           </w:p>
         </w:tc>
@@ -3274,7 +3283,15 @@
               <w:widowControl w:val="0"/>
             </w:pPr>
             <w:r>
-              <w:t>Desconto de pacotes</w:t>
+              <w:t xml:space="preserve">Desconto de </w:t>
+            </w:r>
+            <w:r>
+              <w:t>pacote</w:t>
+            </w:r>
+            <w:bookmarkStart w:id="2" w:name="_GoBack"/>
+            <w:bookmarkEnd w:id="2"/>
+            <w:r>
+              <w:t>s</w:t>
             </w:r>
           </w:p>
         </w:tc>
@@ -7784,8 +7801,6 @@
       <w:pPr>
         <w:jc w:val="center"/>
       </w:pPr>
-      <w:bookmarkStart w:id="2" w:name="_GoBack"/>
-      <w:bookmarkEnd w:id="2"/>
     </w:p>
     <w:p>
       <w:pPr>
@@ -12055,6 +12070,7 @@
     <w:lsdException w:name="HTML Sample" w:semiHidden="1" w:unhideWhenUsed="1"/>
     <w:lsdException w:name="HTML Typewriter" w:semiHidden="1" w:unhideWhenUsed="1"/>
     <w:lsdException w:name="HTML Variable" w:semiHidden="1" w:unhideWhenUsed="1"/>
+    <w:lsdException w:name="Normal Table" w:semiHidden="1" w:unhideWhenUsed="1"/>
     <w:lsdException w:name="annotation subject" w:semiHidden="1" w:unhideWhenUsed="1"/>
     <w:lsdException w:name="No List" w:semiHidden="1" w:unhideWhenUsed="1"/>
     <w:lsdException w:name="Outline List 1" w:semiHidden="1" w:unhideWhenUsed="1"/>
@@ -12098,8 +12114,10 @@
     <w:lsdException w:name="Table Elegant" w:semiHidden="1" w:unhideWhenUsed="1"/>
     <w:lsdException w:name="Table Professional" w:semiHidden="1" w:unhideWhenUsed="1"/>
     <w:lsdException w:name="Table Subtle 1" w:semiHidden="1" w:unhideWhenUsed="1"/>
+    <w:lsdException w:name="Table Subtle 2" w:semiHidden="1" w:unhideWhenUsed="1"/>
     <w:lsdException w:name="Table Web 1" w:semiHidden="1" w:unhideWhenUsed="1"/>
     <w:lsdException w:name="Table Web 2" w:semiHidden="1" w:unhideWhenUsed="1"/>
+    <w:lsdException w:name="Table Web 3" w:semiHidden="1" w:unhideWhenUsed="1"/>
     <w:lsdException w:name="Balloon Text" w:semiHidden="1" w:unhideWhenUsed="1"/>
     <w:lsdException w:name="Table Grid" w:uiPriority="39"/>
     <w:lsdException w:name="Table Theme" w:semiHidden="1" w:unhideWhenUsed="1"/>

</xml_diff>